<commit_message>
update the titorial docs
</commit_message>
<xml_diff>
--- a/spring/Installation steps.docx
+++ b/spring/Installation steps.docx
@@ -35,6 +35,9 @@
     </w:p>
     <w:p>
       <w:r>
+        <w:rPr>
+          <w:noProof/>
+        </w:rPr>
         <w:drawing>
           <wp:inline distT="0" distB="0" distL="0" distR="0" wp14:anchorId="396ED05B" wp14:editId="39B3FC93">
             <wp:extent cx="5943600" cy="5871845"/>
@@ -451,6 +454,9 @@
         <w:tab/>
       </w:r>
       <w:r>
+        <w:rPr>
+          <w:noProof/>
+        </w:rPr>
         <w:drawing>
           <wp:inline distT="0" distB="0" distL="0" distR="0" wp14:anchorId="1D365FE0" wp14:editId="464BB493">
             <wp:extent cx="5943600" cy="3343275"/>
@@ -512,6 +518,9 @@
         <w:br/>
       </w:r>
       <w:r>
+        <w:rPr>
+          <w:noProof/>
+        </w:rPr>
         <w:drawing>
           <wp:inline distT="0" distB="0" distL="0" distR="0" wp14:anchorId="6846CDD3" wp14:editId="72E2574C">
             <wp:extent cx="5943600" cy="3343275"/>
@@ -562,6 +571,9 @@
         <w:t xml:space="preserve">Then select spring boot </w:t>
       </w:r>
       <w:r>
+        <w:rPr>
+          <w:noProof/>
+        </w:rPr>
         <w:drawing>
           <wp:inline distT="0" distB="0" distL="0" distR="0" wp14:anchorId="60F2B84B" wp14:editId="4E00B1DA">
             <wp:extent cx="5943600" cy="3119755"/>
@@ -611,6 +623,9 @@
         <w:t>Then select Maven Project</w:t>
       </w:r>
       <w:r>
+        <w:rPr>
+          <w:noProof/>
+        </w:rPr>
         <w:drawing>
           <wp:inline distT="0" distB="0" distL="0" distR="0" wp14:anchorId="7A97E049" wp14:editId="35E70B62">
             <wp:extent cx="5943600" cy="1134745"/>
@@ -660,6 +675,9 @@
         <w:t>Then select the version</w:t>
       </w:r>
       <w:r>
+        <w:rPr>
+          <w:noProof/>
+        </w:rPr>
         <w:drawing>
           <wp:inline distT="0" distB="0" distL="0" distR="0" wp14:anchorId="2C479AB7" wp14:editId="02A1249E">
             <wp:extent cx="5943600" cy="3343275"/>
@@ -710,6 +728,9 @@
         <w:t>Then select language Java</w:t>
       </w:r>
       <w:r>
+        <w:rPr>
+          <w:noProof/>
+        </w:rPr>
         <w:drawing>
           <wp:inline distT="0" distB="0" distL="0" distR="0" wp14:anchorId="7C051E03" wp14:editId="6A88F432">
             <wp:extent cx="5943600" cy="3343275"/>
@@ -759,6 +780,9 @@
         <w:t>Add your group Id</w:t>
       </w:r>
       <w:r>
+        <w:rPr>
+          <w:noProof/>
+        </w:rPr>
         <w:drawing>
           <wp:inline distT="0" distB="0" distL="0" distR="0" wp14:anchorId="0CB96859" wp14:editId="2A6DA6A3">
             <wp:extent cx="5943600" cy="3343275"/>
@@ -809,6 +833,9 @@
         <w:t>Then Artifact Id</w:t>
       </w:r>
       <w:r>
+        <w:rPr>
+          <w:noProof/>
+        </w:rPr>
         <w:drawing>
           <wp:inline distT="0" distB="0" distL="0" distR="0" wp14:anchorId="273FD702" wp14:editId="64305C72">
             <wp:extent cx="5943600" cy="3343275"/>
@@ -858,6 +885,9 @@
         <w:t>Then select packaging type Jar</w:t>
       </w:r>
       <w:r>
+        <w:rPr>
+          <w:noProof/>
+        </w:rPr>
         <w:drawing>
           <wp:inline distT="0" distB="0" distL="0" distR="0" wp14:anchorId="56B7ADBC" wp14:editId="1B83012B">
             <wp:extent cx="5943600" cy="3343275"/>
@@ -908,6 +938,9 @@
         <w:t>Java version</w:t>
       </w:r>
       <w:r>
+        <w:rPr>
+          <w:noProof/>
+        </w:rPr>
         <w:drawing>
           <wp:inline distT="0" distB="0" distL="0" distR="0" wp14:anchorId="42ACDC77" wp14:editId="65606925">
             <wp:extent cx="5943600" cy="3343275"/>
@@ -962,6 +995,9 @@
       </w:r>
       <w:proofErr w:type="spellEnd"/>
       <w:r>
+        <w:rPr>
+          <w:noProof/>
+        </w:rPr>
         <w:drawing>
           <wp:inline distT="0" distB="0" distL="0" distR="0" wp14:anchorId="52E0A6AA" wp14:editId="470AC57D">
             <wp:extent cx="5943600" cy="3343275"/>
@@ -999,6 +1035,9 @@
         </w:drawing>
       </w:r>
       <w:r>
+        <w:rPr>
+          <w:noProof/>
+        </w:rPr>
         <w:lastRenderedPageBreak/>
         <w:drawing>
           <wp:inline distT="0" distB="0" distL="0" distR="0" wp14:anchorId="4B5DAD65" wp14:editId="52B98392">
@@ -1037,6 +1076,9 @@
         </w:drawing>
       </w:r>
       <w:r>
+        <w:rPr>
+          <w:noProof/>
+        </w:rPr>
         <w:drawing>
           <wp:inline distT="0" distB="0" distL="0" distR="0" wp14:anchorId="03BFDA26" wp14:editId="2A59C086">
             <wp:extent cx="5943600" cy="3343275"/>
@@ -1087,6 +1129,9 @@
         <w:t>Then select your desire folder location</w:t>
       </w:r>
       <w:r>
+        <w:rPr>
+          <w:noProof/>
+        </w:rPr>
         <w:drawing>
           <wp:inline distT="0" distB="0" distL="0" distR="0" wp14:anchorId="3E9181C5" wp14:editId="6177F4A7">
             <wp:extent cx="5943600" cy="3343275"/>
@@ -1136,6 +1181,9 @@
         <w:t xml:space="preserve">Then it will generate the code in the folder and will prompt </w:t>
       </w:r>
       <w:r>
+        <w:rPr>
+          <w:noProof/>
+        </w:rPr>
         <w:drawing>
           <wp:inline distT="0" distB="0" distL="0" distR="0" wp14:anchorId="5E09C5C4" wp14:editId="37F3FCF8">
             <wp:extent cx="5943600" cy="3343275"/>
@@ -1182,6 +1230,9 @@
         </w:numPr>
       </w:pPr>
       <w:r>
+        <w:rPr>
+          <w:noProof/>
+        </w:rPr>
         <w:lastRenderedPageBreak/>
         <w:drawing>
           <wp:inline distT="0" distB="0" distL="0" distR="0" wp14:anchorId="3D9B90FE" wp14:editId="0429E0E6">
@@ -1225,10 +1276,64 @@
         <w:pStyle w:val="ListParagraph"/>
       </w:pPr>
     </w:p>
+    <w:p>
+      <w:pPr>
+        <w:pStyle w:val="ListParagraph"/>
+      </w:pPr>
+    </w:p>
+    <w:p>
+      <w:pPr>
+        <w:pStyle w:val="ListParagraph"/>
+      </w:pPr>
+    </w:p>
+    <w:p>
+      <w:pPr>
+        <w:pStyle w:val="ListParagraph"/>
+      </w:pPr>
+      <w:hyperlink r:id="rId27" w:history="1">
+        <w:r>
+          <w:rPr>
+            <w:rStyle w:val="Hyperlink"/>
+          </w:rPr>
+          <w:t>https://www.tutorialspoint.com/java/index.htm</w:t>
+        </w:r>
+      </w:hyperlink>
+    </w:p>
+    <w:p>
+      <w:pPr>
+        <w:pStyle w:val="ListParagraph"/>
+      </w:pPr>
+      <w:hyperlink r:id="rId28" w:history="1">
+        <w:r>
+          <w:rPr>
+            <w:rStyle w:val="Hyperlink"/>
+          </w:rPr>
+          <w:t>https://www.freecodecamp.org/news/object-oriented-programming-in-java/</w:t>
+        </w:r>
+      </w:hyperlink>
+    </w:p>
+    <w:p>
+      <w:pPr>
+        <w:pStyle w:val="ListParagraph"/>
+      </w:pPr>
+      <w:hyperlink r:id="rId29" w:history="1">
+        <w:r>
+          <w:rPr>
+            <w:rStyle w:val="Hyperlink"/>
+          </w:rPr>
+          <w:t>https://www.freecodecamp.org/news/object-oriented-programming-in-java/#chapter-4-java-design-patterns</w:t>
+        </w:r>
+      </w:hyperlink>
+    </w:p>
+    <w:p>
+      <w:pPr>
+        <w:pStyle w:val="ListParagraph"/>
+      </w:pPr>
+    </w:p>
     <w:sectPr>
-      <w:footerReference w:type="even" r:id="rId27"/>
-      <w:footerReference w:type="default" r:id="rId28"/>
-      <w:footerReference w:type="first" r:id="rId29"/>
+      <w:footerReference w:type="even" r:id="rId30"/>
+      <w:footerReference w:type="default" r:id="rId31"/>
+      <w:footerReference w:type="first" r:id="rId32"/>
       <w:pgSz w:w="12240" w:h="15840"/>
       <w:pgMar w:top="1440" w:right="1440" w:bottom="1440" w:left="1440" w:header="720" w:footer="720" w:gutter="0"/>
       <w:cols w:space="720"/>

</xml_diff>